<commit_message>
Working : Anchor, Query Strings JS, Dropdowns and different Handlebar Values
I followed the requirements.txt to output the needed fields.

Missing: PowerPoint Presentation
And solving the .json CORS error.
</commit_message>
<xml_diff>
--- a/front-end/Observations.docx
+++ b/front-end/Observations.docx
@@ -12,21 +12,7 @@
         <w:rPr>
           <w:lang w:val="en-US"/>
         </w:rPr>
-        <w:t xml:space="preserve">One interesting point to keep in mind is that the browser sometimes does not always get a new </w:t>
-      </w:r>
-      <w:proofErr w:type="gramStart"/>
-      <w:r>
-        <w:rPr>
-          <w:lang w:val="en-US"/>
-        </w:rPr>
-        <w:t>generated .json</w:t>
-      </w:r>
-      <w:proofErr w:type="gramEnd"/>
-      <w:r>
-        <w:rPr>
-          <w:lang w:val="en-US"/>
-        </w:rPr>
-        <w:t>, I had to clear the cache of the webpage in order to see the newer version. I don’t know if this is an implementation problem or a browser one.</w:t>
+        <w:t>One interesting point to keep in mind is that the browser sometimes does not always get a new generated .json, I had to clear the cache of the webpage in order to see the newer version. I don’t know if this is an implementation problem or a browser one.</w:t>
       </w:r>
     </w:p>
     <w:p>
@@ -66,21 +52,7 @@
         <w:rPr>
           <w:lang w:val="en-US"/>
         </w:rPr>
-        <w:t xml:space="preserve">How to </w:t>
-      </w:r>
-      <w:proofErr w:type="gramStart"/>
-      <w:r>
-        <w:rPr>
-          <w:lang w:val="en-US"/>
-        </w:rPr>
-        <w:t>pretty print</w:t>
-      </w:r>
-      <w:proofErr w:type="gramEnd"/>
-      <w:r>
-        <w:rPr>
-          <w:lang w:val="en-US"/>
-        </w:rPr>
-        <w:t xml:space="preserve"> ‘\t’</w:t>
+        <w:t>Problem with .click -&gt; .on() for real time changes</w:t>
       </w:r>
     </w:p>
     <w:sectPr>

</xml_diff>